<commit_message>
V1.1 - Updated Design Documents & Report
</commit_message>
<xml_diff>
--- a/PMS Report.docx
+++ b/PMS Report.docx
@@ -550,8 +550,275 @@
           <w:rFonts w:ascii="Times New Roman" w:hAnsi="Times New Roman" w:cs="Times New Roman"/>
           <w:sz w:val="24"/>
         </w:rPr>
+        <w:t>Class Diagram</w:t>
+      </w:r>
+      <w:r>
+        <w:rPr>
+          <w:rFonts w:ascii="Times New Roman" w:hAnsi="Times New Roman" w:cs="Times New Roman"/>
+          <w:sz w:val="24"/>
+        </w:rPr>
+        <w:t>s</w:t>
+      </w:r>
+    </w:p>
+    <w:p>
+      <w:pPr>
+        <w:pStyle w:val="ListParagraph"/>
+        <w:numPr>
+          <w:ilvl w:val="2"/>
+          <w:numId w:val="2"/>
+        </w:numPr>
+        <w:rPr>
+          <w:rFonts w:ascii="Times New Roman" w:hAnsi="Times New Roman" w:cs="Times New Roman"/>
+          <w:sz w:val="24"/>
+        </w:rPr>
+      </w:pPr>
+      <w:r>
+        <w:rPr>
+          <w:rFonts w:ascii="Times New Roman" w:hAnsi="Times New Roman" w:cs="Times New Roman"/>
+          <w:sz w:val="24"/>
+        </w:rPr>
+        <w:t>Deliverables</w:t>
+      </w:r>
+    </w:p>
+    <w:p>
+      <w:pPr>
+        <w:pStyle w:val="ListParagraph"/>
+        <w:numPr>
+          <w:ilvl w:val="2"/>
+          <w:numId w:val="2"/>
+        </w:numPr>
+        <w:rPr>
+          <w:rFonts w:ascii="Times New Roman" w:hAnsi="Times New Roman" w:cs="Times New Roman"/>
+          <w:sz w:val="24"/>
+        </w:rPr>
+      </w:pPr>
+      <w:r>
+        <w:rPr>
+          <w:rFonts w:ascii="Times New Roman" w:hAnsi="Times New Roman" w:cs="Times New Roman"/>
+          <w:sz w:val="24"/>
+        </w:rPr>
+        <w:t>Requirements (has nested classes)</w:t>
+      </w:r>
+    </w:p>
+    <w:p>
+      <w:pPr>
+        <w:pStyle w:val="ListParagraph"/>
+        <w:numPr>
+          <w:ilvl w:val="2"/>
+          <w:numId w:val="2"/>
+        </w:numPr>
+        <w:rPr>
+          <w:rFonts w:ascii="Times New Roman" w:hAnsi="Times New Roman" w:cs="Times New Roman"/>
+          <w:sz w:val="24"/>
+        </w:rPr>
+      </w:pPr>
+      <w:r>
+        <w:rPr>
+          <w:rFonts w:ascii="Times New Roman" w:hAnsi="Times New Roman" w:cs="Times New Roman"/>
+          <w:sz w:val="24"/>
+        </w:rPr>
+        <w:t>Tasks</w:t>
+      </w:r>
+    </w:p>
+    <w:p>
+      <w:pPr>
+        <w:pStyle w:val="ListParagraph"/>
+        <w:numPr>
+          <w:ilvl w:val="2"/>
+          <w:numId w:val="2"/>
+        </w:numPr>
+        <w:rPr>
+          <w:rFonts w:ascii="Times New Roman" w:hAnsi="Times New Roman" w:cs="Times New Roman"/>
+          <w:sz w:val="24"/>
+        </w:rPr>
+      </w:pPr>
+      <w:r>
+        <w:rPr>
+          <w:rFonts w:ascii="Times New Roman" w:hAnsi="Times New Roman" w:cs="Times New Roman"/>
+          <w:sz w:val="24"/>
+        </w:rPr>
+        <w:t>Resources (has nested classes)</w:t>
+      </w:r>
+    </w:p>
+    <w:p>
+      <w:pPr>
+        <w:pStyle w:val="ListParagraph"/>
+        <w:numPr>
+          <w:ilvl w:val="2"/>
+          <w:numId w:val="2"/>
+        </w:numPr>
+        <w:rPr>
+          <w:rFonts w:ascii="Times New Roman" w:hAnsi="Times New Roman" w:cs="Times New Roman"/>
+          <w:sz w:val="24"/>
+        </w:rPr>
+      </w:pPr>
+      <w:r>
+        <w:rPr>
+          <w:rFonts w:ascii="Times New Roman" w:hAnsi="Times New Roman" w:cs="Times New Roman"/>
+          <w:sz w:val="24"/>
+        </w:rPr>
+        <w:t>Issues</w:t>
+      </w:r>
+    </w:p>
+    <w:p>
+      <w:pPr>
+        <w:pStyle w:val="ListParagraph"/>
+        <w:numPr>
+          <w:ilvl w:val="2"/>
+          <w:numId w:val="2"/>
+        </w:numPr>
+        <w:rPr>
+          <w:rFonts w:ascii="Times New Roman" w:hAnsi="Times New Roman" w:cs="Times New Roman"/>
+          <w:sz w:val="24"/>
+        </w:rPr>
+      </w:pPr>
+      <w:r>
+        <w:rPr>
+          <w:rFonts w:ascii="Times New Roman" w:hAnsi="Times New Roman" w:cs="Times New Roman"/>
+          <w:sz w:val="24"/>
+        </w:rPr>
+        <w:t>Action Items</w:t>
+      </w:r>
+    </w:p>
+    <w:p>
+      <w:pPr>
+        <w:pStyle w:val="ListParagraph"/>
+        <w:numPr>
+          <w:ilvl w:val="2"/>
+          <w:numId w:val="2"/>
+        </w:numPr>
+        <w:rPr>
+          <w:rFonts w:ascii="Times New Roman" w:hAnsi="Times New Roman" w:cs="Times New Roman"/>
+          <w:sz w:val="24"/>
+        </w:rPr>
+      </w:pPr>
+      <w:r>
+        <w:rPr>
+          <w:rFonts w:ascii="Times New Roman" w:hAnsi="Times New Roman" w:cs="Times New Roman"/>
+          <w:sz w:val="24"/>
+        </w:rPr>
+        <w:t>Decisions</w:t>
+      </w:r>
+    </w:p>
+    <w:p>
+      <w:pPr>
+        <w:pStyle w:val="ListParagraph"/>
+        <w:numPr>
+          <w:ilvl w:val="1"/>
+          <w:numId w:val="2"/>
+        </w:numPr>
+        <w:rPr>
+          <w:rFonts w:ascii="Times New Roman" w:hAnsi="Times New Roman" w:cs="Times New Roman"/>
+          <w:sz w:val="24"/>
+        </w:rPr>
+      </w:pPr>
+      <w:r>
+        <w:rPr>
+          <w:rFonts w:ascii="Times New Roman" w:hAnsi="Times New Roman" w:cs="Times New Roman"/>
+          <w:sz w:val="24"/>
+        </w:rPr>
+        <w:t>Use Case Diagram</w:t>
+      </w:r>
+      <w:r>
+        <w:rPr>
+          <w:rFonts w:ascii="Times New Roman" w:hAnsi="Times New Roman" w:cs="Times New Roman"/>
+          <w:sz w:val="24"/>
+        </w:rPr>
+        <w:t>s</w:t>
+      </w:r>
+    </w:p>
+    <w:p>
+      <w:pPr>
+        <w:pStyle w:val="ListParagraph"/>
+        <w:numPr>
+          <w:ilvl w:val="1"/>
+          <w:numId w:val="2"/>
+        </w:numPr>
+        <w:rPr>
+          <w:rFonts w:ascii="Times New Roman" w:hAnsi="Times New Roman" w:cs="Times New Roman"/>
+          <w:sz w:val="24"/>
+        </w:rPr>
+      </w:pPr>
+      <w:r>
+        <w:rPr>
+          <w:rFonts w:ascii="Times New Roman" w:hAnsi="Times New Roman" w:cs="Times New Roman"/>
+          <w:sz w:val="24"/>
+        </w:rPr>
+        <w:t>Three-Tier Diagram</w:t>
+      </w:r>
+      <w:bookmarkStart w:id="0" w:name="_GoBack"/>
+      <w:bookmarkEnd w:id="0"/>
+    </w:p>
+    <w:p>
+      <w:pPr>
+        <w:pStyle w:val="ListParagraph"/>
+        <w:numPr>
+          <w:ilvl w:val="0"/>
+          <w:numId w:val="2"/>
+        </w:numPr>
+        <w:rPr>
+          <w:rFonts w:ascii="Times New Roman" w:hAnsi="Times New Roman" w:cs="Times New Roman"/>
+          <w:b/>
+          <w:sz w:val="28"/>
+        </w:rPr>
+      </w:pPr>
+      <w:r>
+        <w:rPr>
+          <w:rFonts w:ascii="Times New Roman" w:hAnsi="Times New Roman" w:cs="Times New Roman"/>
+          <w:b/>
+          <w:sz w:val="28"/>
+        </w:rPr>
+        <w:t>GUI Prototype</w:t>
+      </w:r>
+    </w:p>
+    <w:p>
+      <w:pPr>
+        <w:pStyle w:val="ListParagraph"/>
+        <w:numPr>
+          <w:ilvl w:val="0"/>
+          <w:numId w:val="2"/>
+        </w:numPr>
+        <w:rPr>
+          <w:rFonts w:ascii="Times New Roman" w:hAnsi="Times New Roman" w:cs="Times New Roman"/>
+          <w:b/>
+          <w:sz w:val="28"/>
+        </w:rPr>
+      </w:pPr>
+      <w:r>
+        <w:rPr>
+          <w:rFonts w:ascii="Times New Roman" w:hAnsi="Times New Roman" w:cs="Times New Roman"/>
+          <w:b/>
+          <w:sz w:val="28"/>
+        </w:rPr>
+        <w:t>Detailed Design</w:t>
+      </w:r>
+    </w:p>
+    <w:p>
+      <w:pPr>
+        <w:pStyle w:val="ListParagraph"/>
+        <w:numPr>
+          <w:ilvl w:val="1"/>
+          <w:numId w:val="2"/>
+        </w:numPr>
+        <w:rPr>
+          <w:rFonts w:ascii="Times New Roman" w:hAnsi="Times New Roman" w:cs="Times New Roman"/>
+          <w:sz w:val="24"/>
+        </w:rPr>
+      </w:pPr>
+      <w:r>
+        <w:rPr>
+          <w:rFonts w:ascii="Times New Roman" w:hAnsi="Times New Roman" w:cs="Times New Roman"/>
+          <w:sz w:val="24"/>
+        </w:rPr>
         <w:t>Entity Relationship Diagram</w:t>
       </w:r>
+      <w:r>
+        <w:rPr>
+          <w:rFonts w:ascii="Times New Roman" w:hAnsi="Times New Roman" w:cs="Times New Roman"/>
+          <w:sz w:val="24"/>
+        </w:rPr>
+        <w:t>s</w:t>
+      </w:r>
     </w:p>
     <w:p>
       <w:pPr>
@@ -570,7 +837,29 @@
           <w:rFonts w:ascii="Times New Roman" w:hAnsi="Times New Roman" w:cs="Times New Roman"/>
           <w:sz w:val="24"/>
         </w:rPr>
-        <w:t>Class Diagram</w:t>
+        <w:t>Data Flow Diagram</w:t>
+      </w:r>
+    </w:p>
+    <w:p>
+      <w:pPr>
+        <w:pStyle w:val="ListParagraph"/>
+        <w:numPr>
+          <w:ilvl w:val="0"/>
+          <w:numId w:val="2"/>
+        </w:numPr>
+        <w:rPr>
+          <w:rFonts w:ascii="Times New Roman" w:hAnsi="Times New Roman" w:cs="Times New Roman"/>
+          <w:b/>
+          <w:sz w:val="28"/>
+        </w:rPr>
+      </w:pPr>
+      <w:r>
+        <w:rPr>
+          <w:rFonts w:ascii="Times New Roman" w:hAnsi="Times New Roman" w:cs="Times New Roman"/>
+          <w:b/>
+          <w:sz w:val="28"/>
+        </w:rPr>
+        <w:t>Test Cases</w:t>
       </w:r>
     </w:p>
     <w:p>
@@ -590,7 +879,7 @@
           <w:rFonts w:ascii="Times New Roman" w:hAnsi="Times New Roman" w:cs="Times New Roman"/>
           <w:sz w:val="24"/>
         </w:rPr>
-        <w:t>Use Case Diagram</w:t>
+        <w:t>Deliverables</w:t>
       </w:r>
     </w:p>
     <w:p>
@@ -610,73 +899,107 @@
           <w:rFonts w:ascii="Times New Roman" w:hAnsi="Times New Roman" w:cs="Times New Roman"/>
           <w:sz w:val="24"/>
         </w:rPr>
-        <w:t>Three-Tier Diagram</w:t>
-      </w:r>
-    </w:p>
-    <w:p>
-      <w:pPr>
-        <w:pStyle w:val="ListParagraph"/>
-        <w:numPr>
-          <w:ilvl w:val="0"/>
-          <w:numId w:val="2"/>
-        </w:numPr>
-        <w:rPr>
-          <w:rFonts w:ascii="Times New Roman" w:hAnsi="Times New Roman" w:cs="Times New Roman"/>
-          <w:b/>
-          <w:sz w:val="28"/>
-        </w:rPr>
-      </w:pPr>
-      <w:r>
-        <w:rPr>
-          <w:rFonts w:ascii="Times New Roman" w:hAnsi="Times New Roman" w:cs="Times New Roman"/>
-          <w:b/>
-          <w:sz w:val="28"/>
-        </w:rPr>
-        <w:t>GUI Prototype</w:t>
-      </w:r>
-    </w:p>
-    <w:p>
-      <w:pPr>
-        <w:pStyle w:val="ListParagraph"/>
-        <w:numPr>
-          <w:ilvl w:val="0"/>
-          <w:numId w:val="2"/>
-        </w:numPr>
-        <w:rPr>
-          <w:rFonts w:ascii="Times New Roman" w:hAnsi="Times New Roman" w:cs="Times New Roman"/>
-          <w:b/>
-          <w:sz w:val="28"/>
-        </w:rPr>
-      </w:pPr>
-      <w:r>
-        <w:rPr>
-          <w:rFonts w:ascii="Times New Roman" w:hAnsi="Times New Roman" w:cs="Times New Roman"/>
-          <w:b/>
-          <w:sz w:val="28"/>
-        </w:rPr>
-        <w:t>Detailed Design</w:t>
-      </w:r>
-    </w:p>
-    <w:p>
-      <w:pPr>
-        <w:pStyle w:val="ListParagraph"/>
-        <w:numPr>
-          <w:ilvl w:val="0"/>
-          <w:numId w:val="2"/>
-        </w:numPr>
-        <w:rPr>
-          <w:rFonts w:ascii="Times New Roman" w:hAnsi="Times New Roman" w:cs="Times New Roman"/>
-          <w:b/>
-          <w:sz w:val="28"/>
-        </w:rPr>
-      </w:pPr>
-      <w:r>
-        <w:rPr>
-          <w:rFonts w:ascii="Times New Roman" w:hAnsi="Times New Roman" w:cs="Times New Roman"/>
-          <w:b/>
-          <w:sz w:val="28"/>
-        </w:rPr>
-        <w:t>Test Cases</w:t>
+        <w:t>Requirements</w:t>
+      </w:r>
+    </w:p>
+    <w:p>
+      <w:pPr>
+        <w:pStyle w:val="ListParagraph"/>
+        <w:numPr>
+          <w:ilvl w:val="1"/>
+          <w:numId w:val="2"/>
+        </w:numPr>
+        <w:rPr>
+          <w:rFonts w:ascii="Times New Roman" w:hAnsi="Times New Roman" w:cs="Times New Roman"/>
+          <w:sz w:val="24"/>
+        </w:rPr>
+      </w:pPr>
+      <w:r>
+        <w:rPr>
+          <w:rFonts w:ascii="Times New Roman" w:hAnsi="Times New Roman" w:cs="Times New Roman"/>
+          <w:sz w:val="24"/>
+        </w:rPr>
+        <w:t>Tasks</w:t>
+      </w:r>
+    </w:p>
+    <w:p>
+      <w:pPr>
+        <w:pStyle w:val="ListParagraph"/>
+        <w:numPr>
+          <w:ilvl w:val="1"/>
+          <w:numId w:val="2"/>
+        </w:numPr>
+        <w:rPr>
+          <w:rFonts w:ascii="Times New Roman" w:hAnsi="Times New Roman" w:cs="Times New Roman"/>
+          <w:sz w:val="24"/>
+        </w:rPr>
+      </w:pPr>
+      <w:r>
+        <w:rPr>
+          <w:rFonts w:ascii="Times New Roman" w:hAnsi="Times New Roman" w:cs="Times New Roman"/>
+          <w:sz w:val="24"/>
+        </w:rPr>
+        <w:t>Resources</w:t>
+      </w:r>
+    </w:p>
+    <w:p>
+      <w:pPr>
+        <w:pStyle w:val="ListParagraph"/>
+        <w:numPr>
+          <w:ilvl w:val="1"/>
+          <w:numId w:val="2"/>
+        </w:numPr>
+        <w:rPr>
+          <w:rFonts w:ascii="Times New Roman" w:hAnsi="Times New Roman" w:cs="Times New Roman"/>
+          <w:sz w:val="24"/>
+        </w:rPr>
+      </w:pPr>
+      <w:r>
+        <w:rPr>
+          <w:rFonts w:ascii="Times New Roman" w:hAnsi="Times New Roman" w:cs="Times New Roman"/>
+          <w:sz w:val="24"/>
+        </w:rPr>
+        <w:t>Issues</w:t>
+      </w:r>
+    </w:p>
+    <w:p>
+      <w:pPr>
+        <w:pStyle w:val="ListParagraph"/>
+        <w:numPr>
+          <w:ilvl w:val="1"/>
+          <w:numId w:val="2"/>
+        </w:numPr>
+        <w:rPr>
+          <w:rFonts w:ascii="Times New Roman" w:hAnsi="Times New Roman" w:cs="Times New Roman"/>
+          <w:sz w:val="24"/>
+        </w:rPr>
+      </w:pPr>
+      <w:r>
+        <w:rPr>
+          <w:rFonts w:ascii="Times New Roman" w:hAnsi="Times New Roman" w:cs="Times New Roman"/>
+          <w:sz w:val="24"/>
+        </w:rPr>
+        <w:t>Action Items</w:t>
+      </w:r>
+    </w:p>
+    <w:p>
+      <w:pPr>
+        <w:pStyle w:val="ListParagraph"/>
+        <w:numPr>
+          <w:ilvl w:val="1"/>
+          <w:numId w:val="2"/>
+        </w:numPr>
+        <w:rPr>
+          <w:rFonts w:ascii="Times New Roman" w:hAnsi="Times New Roman" w:cs="Times New Roman"/>
+          <w:sz w:val="24"/>
+        </w:rPr>
+      </w:pPr>
+      <w:r>
+        <w:rPr>
+          <w:rFonts w:ascii="Times New Roman" w:hAnsi="Times New Roman" w:cs="Times New Roman"/>
+          <w:sz w:val="24"/>
+        </w:rPr>
+        <w:t>Decisions</w:t>
       </w:r>
     </w:p>
     <w:p>
@@ -849,7 +1172,7 @@
           <w:rFonts w:ascii="Times New Roman" w:hAnsi="Times New Roman" w:cs="Times New Roman"/>
           <w:sz w:val="24"/>
         </w:rPr>
-        <w:pict>
+        <w:pict w14:anchorId="7C0E706E">
           <v:shapetype id="_x0000_t75" coordsize="21600,21600" o:spt="75" o:preferrelative="t" path="m@4@5l@4@11@9@11@9@5xe" filled="f" stroked="f">
             <v:stroke joinstyle="miter"/>
             <v:formulas>
@@ -869,7 +1192,7 @@
             <v:path o:extrusionok="f" gradientshapeok="t" o:connecttype="rect"/>
             <o:lock v:ext="edit" aspectratio="t"/>
           </v:shapetype>
-          <v:shape id="_x0000_i1025" type="#_x0000_t75" style="width:448.5pt;height:579.75pt">
+          <v:shape id="_x0000_i1025" type="#_x0000_t75" style="width:449.25pt;height:579.75pt">
             <v:imagedata r:id="rId5" o:title="Proj 2 UI - Deliverables Screen"/>
           </v:shape>
         </w:pict>
@@ -923,7 +1246,7 @@
           <w:rFonts w:ascii="Times New Roman" w:hAnsi="Times New Roman" w:cs="Times New Roman"/>
           <w:sz w:val="24"/>
         </w:rPr>
-        <w:pict>
+        <w:pict w14:anchorId="50FC2665">
           <v:shape id="_x0000_i1026" type="#_x0000_t75" style="width:540pt;height:450.75pt">
             <v:imagedata r:id="rId6" o:title="Proj 2 UI - Deliverable Creation Form"/>
           </v:shape>
@@ -986,8 +1309,8 @@
           <w:rFonts w:ascii="Times New Roman" w:hAnsi="Times New Roman" w:cs="Times New Roman"/>
           <w:sz w:val="24"/>
         </w:rPr>
-        <w:pict>
-          <v:shape id="_x0000_i1027" type="#_x0000_t75" style="width:540pt;height:349.5pt">
+        <w:pict w14:anchorId="7459C309">
+          <v:shape id="_x0000_i1027" type="#_x0000_t75" style="width:540pt;height:350.25pt">
             <v:imagedata r:id="rId7" o:title="Proj 2 UI - Deliverable Display"/>
           </v:shape>
         </w:pict>
@@ -1076,72 +1399,6 @@
     </w:p>
     <w:p>
       <w:pPr>
-        <w:pStyle w:val="ListParagraph"/>
-        <w:numPr>
-          <w:ilvl w:val="1"/>
-          <w:numId w:val="3"/>
-        </w:numPr>
-        <w:rPr>
-          <w:rFonts w:ascii="Times New Roman" w:hAnsi="Times New Roman" w:cs="Times New Roman"/>
-          <w:sz w:val="24"/>
-        </w:rPr>
-      </w:pPr>
-      <w:r>
-        <w:rPr>
-          <w:rFonts w:ascii="Times New Roman" w:hAnsi="Times New Roman" w:cs="Times New Roman"/>
-          <w:sz w:val="24"/>
-        </w:rPr>
-        <w:t xml:space="preserve"> Entity Relationship Diagram:</w:t>
-      </w:r>
-    </w:p>
-    <w:p>
-      <w:pPr>
-        <w:ind w:left="360"/>
-        <w:rPr>
-          <w:rFonts w:ascii="Times New Roman" w:hAnsi="Times New Roman" w:cs="Times New Roman"/>
-          <w:sz w:val="24"/>
-        </w:rPr>
-      </w:pPr>
-      <w:bookmarkStart w:id="0" w:name="_GoBack"/>
-      <w:bookmarkEnd w:id="0"/>
-    </w:p>
-    <w:p>
-      <w:pPr>
-        <w:rPr>
-          <w:rFonts w:ascii="Times New Roman" w:hAnsi="Times New Roman" w:cs="Times New Roman"/>
-          <w:sz w:val="24"/>
-        </w:rPr>
-      </w:pPr>
-      <w:r>
-        <w:rPr>
-          <w:rFonts w:ascii="Times New Roman" w:hAnsi="Times New Roman" w:cs="Times New Roman"/>
-          <w:sz w:val="24"/>
-        </w:rPr>
-        <w:pict>
-          <v:shape id="_x0000_i1028" type="#_x0000_t75" style="width:540pt;height:378.75pt">
-            <v:imagedata r:id="rId8" o:title="Entity Relationship Diagram"/>
-          </v:shape>
-        </w:pict>
-      </w:r>
-    </w:p>
-    <w:p>
-      <w:pPr>
-        <w:rPr>
-          <w:rFonts w:ascii="Times New Roman" w:hAnsi="Times New Roman" w:cs="Times New Roman"/>
-          <w:sz w:val="24"/>
-        </w:rPr>
-      </w:pPr>
-    </w:p>
-    <w:p>
-      <w:pPr>
-        <w:rPr>
-          <w:rFonts w:ascii="Times New Roman" w:hAnsi="Times New Roman" w:cs="Times New Roman"/>
-          <w:sz w:val="24"/>
-        </w:rPr>
-      </w:pPr>
-    </w:p>
-    <w:p>
-      <w:pPr>
         <w:rPr>
           <w:rFonts w:ascii="Times New Roman" w:hAnsi="Times New Roman" w:cs="Times New Roman"/>
           <w:sz w:val="24"/>
@@ -1263,20 +1520,110 @@
       </w:pPr>
     </w:p>
     <w:p>
-      <w:pPr>
-        <w:rPr>
-          <w:rFonts w:ascii="Times New Roman" w:hAnsi="Times New Roman" w:cs="Times New Roman"/>
-          <w:sz w:val="24"/>
-        </w:rPr>
-      </w:pPr>
-    </w:p>
-    <w:p>
-      <w:pPr>
-        <w:rPr>
-          <w:rFonts w:ascii="Times New Roman" w:hAnsi="Times New Roman" w:cs="Times New Roman"/>
-          <w:sz w:val="24"/>
-        </w:rPr>
-      </w:pPr>
+      <w:r>
+        <w:t>4.1 Entity Relationship Diagram</w:t>
+      </w:r>
+    </w:p>
+    <w:p>
+      <w:pPr>
+        <w:rPr>
+          <w:rFonts w:ascii="Times New Roman" w:hAnsi="Times New Roman" w:cs="Times New Roman"/>
+          <w:sz w:val="24"/>
+        </w:rPr>
+      </w:pPr>
+      <w:r>
+        <w:rPr>
+          <w:rFonts w:ascii="Times New Roman" w:hAnsi="Times New Roman" w:cs="Times New Roman"/>
+          <w:noProof/>
+          <w:sz w:val="24"/>
+        </w:rPr>
+        <w:drawing>
+          <wp:inline distT="0" distB="0" distL="0" distR="0" wp14:anchorId="67B6EB05" wp14:editId="742155EB">
+            <wp:extent cx="6858000" cy="4813300"/>
+            <wp:effectExtent l="0" t="0" r="0" b="12700"/>
+            <wp:docPr id="9" name="Picture 9" descr="Entity Relationship Diagram"/>
+            <wp:cNvGraphicFramePr>
+              <a:graphicFrameLocks xmlns:a="http://schemas.openxmlformats.org/drawingml/2006/main" noChangeAspect="1"/>
+            </wp:cNvGraphicFramePr>
+            <a:graphic xmlns:a="http://schemas.openxmlformats.org/drawingml/2006/main">
+              <a:graphicData uri="http://schemas.openxmlformats.org/drawingml/2006/picture">
+                <pic:pic xmlns:pic="http://schemas.openxmlformats.org/drawingml/2006/picture">
+                  <pic:nvPicPr>
+                    <pic:cNvPr id="0" name="Picture 9" descr="Entity Relationship Diagram"/>
+                    <pic:cNvPicPr>
+                      <a:picLocks noChangeAspect="1" noChangeArrowheads="1"/>
+                    </pic:cNvPicPr>
+                  </pic:nvPicPr>
+                  <pic:blipFill>
+                    <a:blip r:embed="rId8">
+                      <a:extLst>
+                        <a:ext uri="{28A0092B-C50C-407E-A947-70E740481C1C}">
+                          <a14:useLocalDpi xmlns:a14="http://schemas.microsoft.com/office/drawing/2010/main" val="0"/>
+                        </a:ext>
+                      </a:extLst>
+                    </a:blip>
+                    <a:srcRect/>
+                    <a:stretch>
+                      <a:fillRect/>
+                    </a:stretch>
+                  </pic:blipFill>
+                  <pic:spPr bwMode="auto">
+                    <a:xfrm>
+                      <a:off x="0" y="0"/>
+                      <a:ext cx="6858000" cy="4813300"/>
+                    </a:xfrm>
+                    <a:prstGeom prst="rect">
+                      <a:avLst/>
+                    </a:prstGeom>
+                    <a:noFill/>
+                    <a:ln>
+                      <a:noFill/>
+                    </a:ln>
+                  </pic:spPr>
+                </pic:pic>
+              </a:graphicData>
+            </a:graphic>
+          </wp:inline>
+        </w:drawing>
+      </w:r>
+    </w:p>
+    <w:p>
+      <w:pPr>
+        <w:rPr>
+          <w:rFonts w:ascii="Times New Roman" w:hAnsi="Times New Roman" w:cs="Times New Roman"/>
+          <w:sz w:val="24"/>
+        </w:rPr>
+      </w:pPr>
+      <w:r>
+        <w:rPr>
+          <w:rFonts w:ascii="Times New Roman" w:hAnsi="Times New Roman" w:cs="Times New Roman"/>
+          <w:sz w:val="24"/>
+        </w:rPr>
+        <w:t>4.2 UML Diagram</w:t>
+      </w:r>
+    </w:p>
+    <w:p>
+      <w:pPr>
+        <w:rPr>
+          <w:rFonts w:ascii="Times New Roman" w:hAnsi="Times New Roman" w:cs="Times New Roman"/>
+          <w:sz w:val="24"/>
+        </w:rPr>
+      </w:pPr>
+    </w:p>
+    <w:p>
+      <w:pPr>
+        <w:rPr>
+          <w:rFonts w:ascii="Times New Roman" w:hAnsi="Times New Roman" w:cs="Times New Roman"/>
+          <w:sz w:val="24"/>
+        </w:rPr>
+      </w:pPr>
+      <w:r>
+        <w:rPr>
+          <w:rFonts w:ascii="Times New Roman" w:hAnsi="Times New Roman" w:cs="Times New Roman"/>
+          <w:sz w:val="24"/>
+        </w:rPr>
+        <w:t>4.3 Demo Code and images (Found in the zip file)</w:t>
+      </w:r>
       <w:r>
         <w:rPr>
           <w:rFonts w:ascii="Times New Roman" w:hAnsi="Times New Roman" w:cs="Times New Roman"/>
@@ -1634,6 +1981,92 @@
     </w:lvl>
   </w:abstractNum>
   <w:abstractNum w:abstractNumId="2" w15:restartNumberingAfterBreak="0">
+    <w:nsid w:val="335D2276"/>
+    <w:multiLevelType w:val="hybridMultilevel"/>
+    <w:tmpl w:val="7D10614E"/>
+    <w:lvl w:ilvl="0" w:tplc="0409000F">
+      <w:start w:val="1"/>
+      <w:numFmt w:val="decimal"/>
+      <w:lvlText w:val="%1."/>
+      <w:lvlJc w:val="left"/>
+      <w:pPr>
+        <w:ind w:left="720" w:hanging="360"/>
+      </w:pPr>
+    </w:lvl>
+    <w:lvl w:ilvl="1" w:tplc="04090019" w:tentative="1">
+      <w:start w:val="1"/>
+      <w:numFmt w:val="lowerLetter"/>
+      <w:lvlText w:val="%2."/>
+      <w:lvlJc w:val="left"/>
+      <w:pPr>
+        <w:ind w:left="1440" w:hanging="360"/>
+      </w:pPr>
+    </w:lvl>
+    <w:lvl w:ilvl="2" w:tplc="0409001B" w:tentative="1">
+      <w:start w:val="1"/>
+      <w:numFmt w:val="lowerRoman"/>
+      <w:lvlText w:val="%3."/>
+      <w:lvlJc w:val="right"/>
+      <w:pPr>
+        <w:ind w:left="2160" w:hanging="180"/>
+      </w:pPr>
+    </w:lvl>
+    <w:lvl w:ilvl="3" w:tplc="0409000F" w:tentative="1">
+      <w:start w:val="1"/>
+      <w:numFmt w:val="decimal"/>
+      <w:lvlText w:val="%4."/>
+      <w:lvlJc w:val="left"/>
+      <w:pPr>
+        <w:ind w:left="2880" w:hanging="360"/>
+      </w:pPr>
+    </w:lvl>
+    <w:lvl w:ilvl="4" w:tplc="04090019" w:tentative="1">
+      <w:start w:val="1"/>
+      <w:numFmt w:val="lowerLetter"/>
+      <w:lvlText w:val="%5."/>
+      <w:lvlJc w:val="left"/>
+      <w:pPr>
+        <w:ind w:left="3600" w:hanging="360"/>
+      </w:pPr>
+    </w:lvl>
+    <w:lvl w:ilvl="5" w:tplc="0409001B" w:tentative="1">
+      <w:start w:val="1"/>
+      <w:numFmt w:val="lowerRoman"/>
+      <w:lvlText w:val="%6."/>
+      <w:lvlJc w:val="right"/>
+      <w:pPr>
+        <w:ind w:left="4320" w:hanging="180"/>
+      </w:pPr>
+    </w:lvl>
+    <w:lvl w:ilvl="6" w:tplc="0409000F" w:tentative="1">
+      <w:start w:val="1"/>
+      <w:numFmt w:val="decimal"/>
+      <w:lvlText w:val="%7."/>
+      <w:lvlJc w:val="left"/>
+      <w:pPr>
+        <w:ind w:left="5040" w:hanging="360"/>
+      </w:pPr>
+    </w:lvl>
+    <w:lvl w:ilvl="7" w:tplc="04090019" w:tentative="1">
+      <w:start w:val="1"/>
+      <w:numFmt w:val="lowerLetter"/>
+      <w:lvlText w:val="%8."/>
+      <w:lvlJc w:val="left"/>
+      <w:pPr>
+        <w:ind w:left="5760" w:hanging="360"/>
+      </w:pPr>
+    </w:lvl>
+    <w:lvl w:ilvl="8" w:tplc="0409001B" w:tentative="1">
+      <w:start w:val="1"/>
+      <w:numFmt w:val="lowerRoman"/>
+      <w:lvlText w:val="%9."/>
+      <w:lvlJc w:val="right"/>
+      <w:pPr>
+        <w:ind w:left="6480" w:hanging="180"/>
+      </w:pPr>
+    </w:lvl>
+  </w:abstractNum>
+  <w:abstractNum w:abstractNumId="3" w15:restartNumberingAfterBreak="0">
     <w:nsid w:val="5AE96DBE"/>
     <w:multiLevelType w:val="multilevel"/>
     <w:tmpl w:val="E27AF81E"/>
@@ -1761,6 +2194,9 @@
     <w:abstractNumId w:val="0"/>
   </w:num>
   <w:num w:numId="3">
+    <w:abstractNumId w:val="3"/>
+  </w:num>
+  <w:num w:numId="4">
     <w:abstractNumId w:val="2"/>
   </w:num>
 </w:numbering>
@@ -2051,15 +2487,6 @@
     <w:lsdException w:name="Book Title" w:uiPriority="33" w:qFormat="1"/>
     <w:lsdException w:name="Bibliography" w:semiHidden="1" w:uiPriority="37" w:unhideWhenUsed="1"/>
     <w:lsdException w:name="TOC Heading" w:semiHidden="1" w:uiPriority="39" w:unhideWhenUsed="1" w:qFormat="1"/>
-    <w:lsdException w:name="Plain Table 1" w:uiPriority="41"/>
-    <w:lsdException w:name="Plain Table 2" w:uiPriority="42"/>
-    <w:lsdException w:name="Plain Table 3" w:uiPriority="43"/>
-    <w:lsdException w:name="Plain Table 4" w:uiPriority="44"/>
-    <w:lsdException w:name="Plain Table 5" w:uiPriority="45"/>
-    <w:lsdException w:name="Grid Table Light" w:uiPriority="40"/>
-    <w:lsdException w:name="Grid Table 1 Light" w:uiPriority="46"/>
-    <w:lsdException w:name="Grid Table 2" w:uiPriority="47"/>
-    <w:lsdException w:name="Grid Table 3" w:uiPriority="48"/>
     <w:lsdException w:name="Grid Table 4" w:uiPriority="49"/>
     <w:lsdException w:name="Grid Table 5 Dark" w:uiPriority="50"/>
     <w:lsdException w:name="Grid Table 6 Colorful" w:uiPriority="51"/>
@@ -2198,6 +2625,36 @@
       <w:contextualSpacing/>
     </w:pPr>
   </w:style>
+  <w:style w:type="paragraph" w:styleId="BalloonText">
+    <w:name w:val="Balloon Text"/>
+    <w:basedOn w:val="Normal"/>
+    <w:link w:val="BalloonTextChar"/>
+    <w:uiPriority w:val="99"/>
+    <w:semiHidden/>
+    <w:unhideWhenUsed/>
+    <w:rsid w:val="00970078"/>
+    <w:pPr>
+      <w:spacing w:after="0" w:line="240" w:lineRule="auto"/>
+    </w:pPr>
+    <w:rPr>
+      <w:rFonts w:ascii="Lucida Grande" w:hAnsi="Lucida Grande"/>
+      <w:sz w:val="18"/>
+      <w:szCs w:val="18"/>
+    </w:rPr>
+  </w:style>
+  <w:style w:type="character" w:customStyle="1" w:styleId="BalloonTextChar">
+    <w:name w:val="Balloon Text Char"/>
+    <w:basedOn w:val="DefaultParagraphFont"/>
+    <w:link w:val="BalloonText"/>
+    <w:uiPriority w:val="99"/>
+    <w:semiHidden/>
+    <w:rsid w:val="00970078"/>
+    <w:rPr>
+      <w:rFonts w:ascii="Lucida Grande" w:hAnsi="Lucida Grande"/>
+      <w:sz w:val="18"/>
+      <w:szCs w:val="18"/>
+    </w:rPr>
+  </w:style>
 </w:styles>
 </file>
 
@@ -2244,7 +2701,7 @@
     </a:clrScheme>
     <a:fontScheme name="Office">
       <a:majorFont>
-        <a:latin typeface="Calibri Light" panose="020F0302020204030204"/>
+        <a:latin typeface="Calibri Light"/>
         <a:ea typeface=""/>
         <a:cs typeface=""/>
         <a:font script="Jpan" typeface="游ゴシック Light"/>
@@ -2279,7 +2736,7 @@
         <a:font script="Geor" typeface="Sylfaen"/>
       </a:majorFont>
       <a:minorFont>
-        <a:latin typeface="Calibri" panose="020F0502020204030204"/>
+        <a:latin typeface="Calibri"/>
         <a:ea typeface=""/>
         <a:cs typeface=""/>
         <a:font script="Jpan" typeface="游明朝"/>

</xml_diff>